<commit_message>
using docspire only to create words, will use other library for pdfs to avoid p2w limitations
</commit_message>
<xml_diff>
--- a/Recursos/CERTIFICADO SIN IVA.docx
+++ b/Recursos/CERTIFICADO SIN IVA.docx
@@ -1077,182 +1077,6 @@
         </w:rPr>
       </w:pPr>
     </w:p>
-    <w:p>
-      <w:pPr>
-        <w:pStyle w:val="Textoindependiente"/>
-        <w:spacing w:before="74" w:line="276" w:lineRule="auto"/>
-        <w:jc w:val="left"/>
-        <w:rPr>
-          <w:b w:val="0"/>
-          <w:sz w:val="24"/>
-          <w:szCs w:val="24"/>
-          <w:lang w:val="es-ES"/>
-        </w:rPr>
-      </w:pPr>
-    </w:p>
-    <w:p>
-      <w:pPr>
-        <w:pStyle w:val="Textoindependiente"/>
-        <w:spacing w:before="74" w:line="276" w:lineRule="auto"/>
-        <w:jc w:val="left"/>
-        <w:rPr>
-          <w:b w:val="0"/>
-          <w:sz w:val="24"/>
-          <w:szCs w:val="24"/>
-          <w:lang w:val="es-ES"/>
-        </w:rPr>
-      </w:pPr>
-    </w:p>
-    <w:p>
-      <w:pPr>
-        <w:rPr>
-          <w:lang w:val="es-ES"/>
-        </w:rPr>
-      </w:pPr>
-    </w:p>
-    <w:p>
-      <w:pPr>
-        <w:rPr>
-          <w:lang w:val="es-ES"/>
-        </w:rPr>
-      </w:pPr>
-    </w:p>
-    <w:p>
-      <w:pPr>
-        <w:rPr>
-          <w:lang w:val="es-ES"/>
-        </w:rPr>
-      </w:pPr>
-    </w:p>
-    <w:p>
-      <w:pPr>
-        <w:rPr>
-          <w:lang w:val="es-ES"/>
-        </w:rPr>
-      </w:pPr>
-    </w:p>
-    <w:p>
-      <w:pPr>
-        <w:rPr>
-          <w:lang w:val="es-ES"/>
-        </w:rPr>
-      </w:pPr>
-    </w:p>
-    <w:p>
-      <w:pPr>
-        <w:rPr>
-          <w:lang w:val="es-ES"/>
-        </w:rPr>
-      </w:pPr>
-    </w:p>
-    <w:p>
-      <w:pPr>
-        <w:rPr>
-          <w:lang w:val="es-ES"/>
-        </w:rPr>
-      </w:pPr>
-    </w:p>
-    <w:p>
-      <w:pPr>
-        <w:rPr>
-          <w:lang w:val="es-ES"/>
-        </w:rPr>
-      </w:pPr>
-    </w:p>
-    <w:p>
-      <w:pPr>
-        <w:rPr>
-          <w:lang w:val="es-ES"/>
-        </w:rPr>
-      </w:pPr>
-    </w:p>
-    <w:p>
-      <w:pPr>
-        <w:rPr>
-          <w:lang w:val="es-ES"/>
-        </w:rPr>
-      </w:pPr>
-    </w:p>
-    <w:p>
-      <w:pPr>
-        <w:rPr>
-          <w:lang w:val="es-ES"/>
-        </w:rPr>
-      </w:pPr>
-    </w:p>
-    <w:p>
-      <w:pPr>
-        <w:rPr>
-          <w:lang w:val="es-ES"/>
-        </w:rPr>
-      </w:pPr>
-    </w:p>
-    <w:p>
-      <w:pPr>
-        <w:rPr>
-          <w:lang w:val="es-ES"/>
-        </w:rPr>
-      </w:pPr>
-    </w:p>
-    <w:p>
-      <w:pPr>
-        <w:rPr>
-          <w:lang w:val="es-ES"/>
-        </w:rPr>
-      </w:pPr>
-    </w:p>
-    <w:p>
-      <w:pPr>
-        <w:rPr>
-          <w:lang w:val="es-ES"/>
-        </w:rPr>
-      </w:pPr>
-    </w:p>
-    <w:p>
-      <w:pPr>
-        <w:rPr>
-          <w:lang w:val="es-ES"/>
-        </w:rPr>
-      </w:pPr>
-    </w:p>
-    <w:p>
-      <w:pPr>
-        <w:rPr>
-          <w:lang w:val="es-ES"/>
-        </w:rPr>
-      </w:pPr>
-    </w:p>
-    <w:p>
-      <w:pPr>
-        <w:rPr>
-          <w:lang w:val="es-ES"/>
-        </w:rPr>
-      </w:pPr>
-    </w:p>
-    <w:p>
-      <w:pPr>
-        <w:rPr>
-          <w:lang w:val="es-ES"/>
-        </w:rPr>
-      </w:pPr>
-    </w:p>
-    <w:p>
-      <w:pPr>
-        <w:rPr>
-          <w:lang w:val="es-ES"/>
-        </w:rPr>
-      </w:pPr>
-    </w:p>
-    <w:p>
-      <w:pPr>
-        <w:tabs>
-          <w:tab w:val="left" w:pos="2310"/>
-        </w:tabs>
-        <w:rPr>
-          <w:lang w:val="es-ES"/>
-        </w:rPr>
-      </w:pPr>
-    </w:p>
     <w:sectPr>
       <w:headerReference w:type="default" r:id="rId6"/>
       <w:footerReference w:type="default" r:id="rId7"/>

</xml_diff>

<commit_message>
now both certificates go as pdf
</commit_message>
<xml_diff>
--- a/Recursos/CERTIFICADO SIN IVA.docx
+++ b/Recursos/CERTIFICADO SIN IVA.docx
@@ -1,6 +1,6 @@
 
 <file path=word/document.xml><?xml version="1.0" encoding="utf-8"?>
-<w:document xmlns:wpc="http://schemas.microsoft.com/office/word/2010/wordprocessingCanvas" xmlns:cx="http://schemas.microsoft.com/office/drawing/2014/chartex" xmlns:cx1="http://schemas.microsoft.com/office/drawing/2015/9/8/chartex" xmlns:cx2="http://schemas.microsoft.com/office/drawing/2015/10/21/chartex" xmlns:cx3="http://schemas.microsoft.com/office/drawing/2016/5/9/chartex" xmlns:cx4="http://schemas.microsoft.com/office/drawing/2016/5/10/chartex" xmlns:cx5="http://schemas.microsoft.com/office/drawing/2016/5/11/chartex" xmlns:cx6="http://schemas.microsoft.com/office/drawing/2016/5/12/chartex" xmlns:cx7="http://schemas.microsoft.com/office/drawing/2016/5/13/chartex" xmlns:cx8="http://schemas.microsoft.com/office/drawing/2016/5/14/chartex" xmlns:mc="http://schemas.openxmlformats.org/markup-compatibility/2006" xmlns:aink="http://schemas.microsoft.com/office/drawing/2016/ink" xmlns:am3d="http://schemas.microsoft.com/office/drawing/2017/model3d" xmlns:o="urn:schemas-microsoft-com:office:office" xmlns:oel="http://schemas.microsoft.com/office/2019/extlst" xmlns:r="http://schemas.openxmlformats.org/officeDocument/2006/relationships" xmlns:m="http://schemas.openxmlformats.org/officeDocument/2006/math" xmlns:v="urn:schemas-microsoft-com:vml" xmlns:wp14="http://schemas.microsoft.com/office/word/2010/wordprocessingDrawing" xmlns:wp="http://schemas.openxmlformats.org/drawingml/2006/wordprocessingDrawing" xmlns:w10="urn:schemas-microsoft-com:office:word" xmlns:w="http://schemas.openxmlformats.org/wordprocessingml/2006/main" xmlns:w14="http://schemas.microsoft.com/office/word/2010/wordml" xmlns:w15="http://schemas.microsoft.com/office/word/2012/wordml" xmlns:w16cex="http://schemas.microsoft.com/office/word/2018/wordml/cex" xmlns:w16cid="http://schemas.microsoft.com/office/word/2016/wordml/cid" xmlns:w16="http://schemas.microsoft.com/office/word/2018/wordml" xmlns:w16du="http://schemas.microsoft.com/office/word/2023/wordml/word16du" xmlns:w16sdtdh="http://schemas.microsoft.com/office/word/2020/wordml/sdtdatahash" xmlns:w16se="http://schemas.microsoft.com/office/word/2015/wordml/symex" xmlns:wpg="http://schemas.microsoft.com/office/word/2010/wordprocessingGroup" xmlns:wpi="http://schemas.microsoft.com/office/word/2010/wordprocessingInk" xmlns:wne="http://schemas.microsoft.com/office/word/2006/wordml" xmlns:wps="http://schemas.microsoft.com/office/word/2010/wordprocessingShape" mc:Ignorable="w14 w15 w16se w16cid w16 w16cex w16sdtdh w16du wp14">
+<w:document xmlns:wpc="http://schemas.microsoft.com/office/word/2010/wordprocessingCanvas" xmlns:cx="http://schemas.microsoft.com/office/drawing/2014/chartex" xmlns:cx1="http://schemas.microsoft.com/office/drawing/2015/9/8/chartex" xmlns:cx2="http://schemas.microsoft.com/office/drawing/2015/10/21/chartex" xmlns:cx3="http://schemas.microsoft.com/office/drawing/2016/5/9/chartex" xmlns:cx4="http://schemas.microsoft.com/office/drawing/2016/5/10/chartex" xmlns:cx5="http://schemas.microsoft.com/office/drawing/2016/5/11/chartex" xmlns:cx6="http://schemas.microsoft.com/office/drawing/2016/5/12/chartex" xmlns:cx7="http://schemas.microsoft.com/office/drawing/2016/5/13/chartex" xmlns:cx8="http://schemas.microsoft.com/office/drawing/2016/5/14/chartex" xmlns:mc="http://schemas.openxmlformats.org/markup-compatibility/2006" xmlns:aink="http://schemas.microsoft.com/office/drawing/2016/ink" xmlns:am3d="http://schemas.microsoft.com/office/drawing/2017/model3d" xmlns:o="urn:schemas-microsoft-com:office:office" xmlns:oel="http://schemas.microsoft.com/office/2019/extlst" xmlns:r="http://schemas.openxmlformats.org/officeDocument/2006/relationships" xmlns:m="http://schemas.openxmlformats.org/officeDocument/2006/math" xmlns:v="urn:schemas-microsoft-com:vml" xmlns:wp14="http://schemas.microsoft.com/office/word/2010/wordprocessingDrawing" xmlns:wp="http://schemas.openxmlformats.org/drawingml/2006/wordprocessingDrawing" xmlns:w10="urn:schemas-microsoft-com:office:word" xmlns:w="http://schemas.openxmlformats.org/wordprocessingml/2006/main" xmlns:w14="http://schemas.microsoft.com/office/word/2010/wordml" xmlns:w15="http://schemas.microsoft.com/office/word/2012/wordml" xmlns:w16cex="http://schemas.microsoft.com/office/word/2018/wordml/cex" xmlns:w16cid="http://schemas.microsoft.com/office/word/2016/wordml/cid" xmlns:w16="http://schemas.microsoft.com/office/word/2018/wordml" xmlns:w16du="http://schemas.microsoft.com/office/word/2023/wordml/word16du" xmlns:w16sdtdh="http://schemas.microsoft.com/office/word/2020/wordml/sdtdatahash" xmlns:w16sdtfl="http://schemas.microsoft.com/office/word/2024/wordml/sdtformatlock" xmlns:w16se="http://schemas.microsoft.com/office/word/2015/wordml/symex" xmlns:wpg="http://schemas.microsoft.com/office/word/2010/wordprocessingGroup" xmlns:wpi="http://schemas.microsoft.com/office/word/2010/wordprocessingInk" xmlns:wne="http://schemas.microsoft.com/office/word/2006/wordml" xmlns:wps="http://schemas.microsoft.com/office/word/2010/wordprocessingShape" mc:Ignorable="w14 w15 w16se w16cid w16 w16cex w16sdtdh w16sdtfl w16du wp14">
   <w:body>
     <w:p>
       <w:pPr>
@@ -337,7 +337,7 @@
       <w:proofErr w:type="spellStart"/>
       <w:r>
         <w:rPr>
-          <w:rFonts w:ascii="Arial" w:hAnsi="Arial"/>
+          <w:rFonts w:ascii="Arial" w:hAnsi="Arial" w:cs="Arial"/>
           <w:b/>
           <w:sz w:val="24"/>
           <w:lang w:val="es-ES"/>
@@ -347,7 +347,7 @@
       <w:proofErr w:type="spellEnd"/>
       <w:r>
         <w:rPr>
-          <w:rFonts w:ascii="Arial" w:hAnsi="Arial"/>
+          <w:rFonts w:ascii="Arial" w:hAnsi="Arial" w:cs="Arial"/>
           <w:b/>
           <w:sz w:val="24"/>
           <w:lang w:val="es-ES"/>
@@ -356,6 +356,7 @@
       </w:r>
       <w:r>
         <w:rPr>
+          <w:rFonts w:ascii="Arial" w:hAnsi="Arial" w:cs="Arial"/>
           <w:b/>
           <w:sz w:val="24"/>
           <w:szCs w:val="24"/>
@@ -366,6 +367,7 @@
       <w:proofErr w:type="spellStart"/>
       <w:r>
         <w:rPr>
+          <w:rFonts w:ascii="Arial" w:hAnsi="Arial" w:cs="Arial"/>
           <w:b/>
           <w:sz w:val="24"/>
           <w:szCs w:val="24"/>
@@ -376,6 +378,7 @@
       <w:proofErr w:type="spellEnd"/>
       <w:r>
         <w:rPr>
+          <w:rFonts w:ascii="Arial" w:hAnsi="Arial" w:cs="Arial"/>
           <w:b/>
           <w:sz w:val="24"/>
           <w:szCs w:val="24"/>
@@ -385,7 +388,7 @@
       </w:r>
       <w:r>
         <w:rPr>
-          <w:rFonts w:ascii="Arial" w:hAnsi="Arial"/>
+          <w:rFonts w:ascii="Arial" w:hAnsi="Arial" w:cs="Arial"/>
           <w:b/>
           <w:sz w:val="24"/>
           <w:lang w:val="es-ES"/>
@@ -411,6 +414,7 @@
       </w:r>
       <w:r>
         <w:rPr>
+          <w:rFonts w:ascii="Arial" w:hAnsi="Arial" w:cs="Arial"/>
           <w:b/>
           <w:sz w:val="24"/>
           <w:szCs w:val="24"/>
@@ -421,6 +425,7 @@
       <w:proofErr w:type="spellStart"/>
       <w:r>
         <w:rPr>
+          <w:rFonts w:ascii="Arial" w:hAnsi="Arial" w:cs="Arial"/>
           <w:b/>
           <w:sz w:val="24"/>
           <w:szCs w:val="24"/>
@@ -431,6 +436,7 @@
       <w:proofErr w:type="spellEnd"/>
       <w:r>
         <w:rPr>
+          <w:rFonts w:ascii="Arial" w:hAnsi="Arial" w:cs="Arial"/>
           <w:b/>
           <w:sz w:val="24"/>
           <w:szCs w:val="24"/>
@@ -1094,7 +1100,7 @@
 </file>
 
 <file path=word/endnotes.xml><?xml version="1.0" encoding="utf-8"?>
-<w:endnotes xmlns:wpc="http://schemas.microsoft.com/office/word/2010/wordprocessingCanvas" xmlns:cx="http://schemas.microsoft.com/office/drawing/2014/chartex" xmlns:cx1="http://schemas.microsoft.com/office/drawing/2015/9/8/chartex" xmlns:cx2="http://schemas.microsoft.com/office/drawing/2015/10/21/chartex" xmlns:cx3="http://schemas.microsoft.com/office/drawing/2016/5/9/chartex" xmlns:cx4="http://schemas.microsoft.com/office/drawing/2016/5/10/chartex" xmlns:cx5="http://schemas.microsoft.com/office/drawing/2016/5/11/chartex" xmlns:cx6="http://schemas.microsoft.com/office/drawing/2016/5/12/chartex" xmlns:cx7="http://schemas.microsoft.com/office/drawing/2016/5/13/chartex" xmlns:cx8="http://schemas.microsoft.com/office/drawing/2016/5/14/chartex" xmlns:mc="http://schemas.openxmlformats.org/markup-compatibility/2006" xmlns:aink="http://schemas.microsoft.com/office/drawing/2016/ink" xmlns:am3d="http://schemas.microsoft.com/office/drawing/2017/model3d" xmlns:o="urn:schemas-microsoft-com:office:office" xmlns:oel="http://schemas.microsoft.com/office/2019/extlst" xmlns:r="http://schemas.openxmlformats.org/officeDocument/2006/relationships" xmlns:m="http://schemas.openxmlformats.org/officeDocument/2006/math" xmlns:v="urn:schemas-microsoft-com:vml" xmlns:wp14="http://schemas.microsoft.com/office/word/2010/wordprocessingDrawing" xmlns:wp="http://schemas.openxmlformats.org/drawingml/2006/wordprocessingDrawing" xmlns:w10="urn:schemas-microsoft-com:office:word" xmlns:w="http://schemas.openxmlformats.org/wordprocessingml/2006/main" xmlns:w14="http://schemas.microsoft.com/office/word/2010/wordml" xmlns:w15="http://schemas.microsoft.com/office/word/2012/wordml" xmlns:w16cex="http://schemas.microsoft.com/office/word/2018/wordml/cex" xmlns:w16cid="http://schemas.microsoft.com/office/word/2016/wordml/cid" xmlns:w16="http://schemas.microsoft.com/office/word/2018/wordml" xmlns:w16du="http://schemas.microsoft.com/office/word/2023/wordml/word16du" xmlns:w16sdtdh="http://schemas.microsoft.com/office/word/2020/wordml/sdtdatahash" xmlns:w16se="http://schemas.microsoft.com/office/word/2015/wordml/symex" xmlns:wpg="http://schemas.microsoft.com/office/word/2010/wordprocessingGroup" xmlns:wpi="http://schemas.microsoft.com/office/word/2010/wordprocessingInk" xmlns:wne="http://schemas.microsoft.com/office/word/2006/wordml" xmlns:wps="http://schemas.microsoft.com/office/word/2010/wordprocessingShape" mc:Ignorable="w14 w15 w16se w16cid w16 w16cex w16sdtdh w16du wp14">
+<w:endnotes xmlns:wpc="http://schemas.microsoft.com/office/word/2010/wordprocessingCanvas" xmlns:cx="http://schemas.microsoft.com/office/drawing/2014/chartex" xmlns:cx1="http://schemas.microsoft.com/office/drawing/2015/9/8/chartex" xmlns:cx2="http://schemas.microsoft.com/office/drawing/2015/10/21/chartex" xmlns:cx3="http://schemas.microsoft.com/office/drawing/2016/5/9/chartex" xmlns:cx4="http://schemas.microsoft.com/office/drawing/2016/5/10/chartex" xmlns:cx5="http://schemas.microsoft.com/office/drawing/2016/5/11/chartex" xmlns:cx6="http://schemas.microsoft.com/office/drawing/2016/5/12/chartex" xmlns:cx7="http://schemas.microsoft.com/office/drawing/2016/5/13/chartex" xmlns:cx8="http://schemas.microsoft.com/office/drawing/2016/5/14/chartex" xmlns:mc="http://schemas.openxmlformats.org/markup-compatibility/2006" xmlns:aink="http://schemas.microsoft.com/office/drawing/2016/ink" xmlns:am3d="http://schemas.microsoft.com/office/drawing/2017/model3d" xmlns:o="urn:schemas-microsoft-com:office:office" xmlns:oel="http://schemas.microsoft.com/office/2019/extlst" xmlns:r="http://schemas.openxmlformats.org/officeDocument/2006/relationships" xmlns:m="http://schemas.openxmlformats.org/officeDocument/2006/math" xmlns:v="urn:schemas-microsoft-com:vml" xmlns:wp14="http://schemas.microsoft.com/office/word/2010/wordprocessingDrawing" xmlns:wp="http://schemas.openxmlformats.org/drawingml/2006/wordprocessingDrawing" xmlns:w10="urn:schemas-microsoft-com:office:word" xmlns:w="http://schemas.openxmlformats.org/wordprocessingml/2006/main" xmlns:w14="http://schemas.microsoft.com/office/word/2010/wordml" xmlns:w15="http://schemas.microsoft.com/office/word/2012/wordml" xmlns:w16cex="http://schemas.microsoft.com/office/word/2018/wordml/cex" xmlns:w16cid="http://schemas.microsoft.com/office/word/2016/wordml/cid" xmlns:w16="http://schemas.microsoft.com/office/word/2018/wordml" xmlns:w16du="http://schemas.microsoft.com/office/word/2023/wordml/word16du" xmlns:w16sdtdh="http://schemas.microsoft.com/office/word/2020/wordml/sdtdatahash" xmlns:w16sdtfl="http://schemas.microsoft.com/office/word/2024/wordml/sdtformatlock" xmlns:w16se="http://schemas.microsoft.com/office/word/2015/wordml/symex" xmlns:wpg="http://schemas.microsoft.com/office/word/2010/wordprocessingGroup" xmlns:wpi="http://schemas.microsoft.com/office/word/2010/wordprocessingInk" xmlns:wne="http://schemas.microsoft.com/office/word/2006/wordml" xmlns:wps="http://schemas.microsoft.com/office/word/2010/wordprocessingShape" mc:Ignorable="w14 w15 w16se w16cid w16 w16cex w16sdtdh w16sdtfl w16du wp14">
   <w:endnote w:type="separator" w:id="-1">
     <w:p>
       <w:r>
@@ -1113,7 +1119,7 @@
 </file>
 
 <file path=word/footer1.xml><?xml version="1.0" encoding="utf-8"?>
-<w:ftr xmlns:wpc="http://schemas.microsoft.com/office/word/2010/wordprocessingCanvas" xmlns:cx="http://schemas.microsoft.com/office/drawing/2014/chartex" xmlns:cx1="http://schemas.microsoft.com/office/drawing/2015/9/8/chartex" xmlns:cx2="http://schemas.microsoft.com/office/drawing/2015/10/21/chartex" xmlns:cx3="http://schemas.microsoft.com/office/drawing/2016/5/9/chartex" xmlns:cx4="http://schemas.microsoft.com/office/drawing/2016/5/10/chartex" xmlns:cx5="http://schemas.microsoft.com/office/drawing/2016/5/11/chartex" xmlns:cx6="http://schemas.microsoft.com/office/drawing/2016/5/12/chartex" xmlns:cx7="http://schemas.microsoft.com/office/drawing/2016/5/13/chartex" xmlns:cx8="http://schemas.microsoft.com/office/drawing/2016/5/14/chartex" xmlns:mc="http://schemas.openxmlformats.org/markup-compatibility/2006" xmlns:aink="http://schemas.microsoft.com/office/drawing/2016/ink" xmlns:am3d="http://schemas.microsoft.com/office/drawing/2017/model3d" xmlns:o="urn:schemas-microsoft-com:office:office" xmlns:oel="http://schemas.microsoft.com/office/2019/extlst" xmlns:r="http://schemas.openxmlformats.org/officeDocument/2006/relationships" xmlns:m="http://schemas.openxmlformats.org/officeDocument/2006/math" xmlns:v="urn:schemas-microsoft-com:vml" xmlns:wp14="http://schemas.microsoft.com/office/word/2010/wordprocessingDrawing" xmlns:wp="http://schemas.openxmlformats.org/drawingml/2006/wordprocessingDrawing" xmlns:w10="urn:schemas-microsoft-com:office:word" xmlns:w="http://schemas.openxmlformats.org/wordprocessingml/2006/main" xmlns:w14="http://schemas.microsoft.com/office/word/2010/wordml" xmlns:w15="http://schemas.microsoft.com/office/word/2012/wordml" xmlns:w16cex="http://schemas.microsoft.com/office/word/2018/wordml/cex" xmlns:w16cid="http://schemas.microsoft.com/office/word/2016/wordml/cid" xmlns:w16="http://schemas.microsoft.com/office/word/2018/wordml" xmlns:w16du="http://schemas.microsoft.com/office/word/2023/wordml/word16du" xmlns:w16sdtdh="http://schemas.microsoft.com/office/word/2020/wordml/sdtdatahash" xmlns:w16se="http://schemas.microsoft.com/office/word/2015/wordml/symex" xmlns:wpg="http://schemas.microsoft.com/office/word/2010/wordprocessingGroup" xmlns:wpi="http://schemas.microsoft.com/office/word/2010/wordprocessingInk" xmlns:wne="http://schemas.microsoft.com/office/word/2006/wordml" xmlns:wps="http://schemas.microsoft.com/office/word/2010/wordprocessingShape" mc:Ignorable="w14 w15 w16se w16cid w16 w16cex w16sdtdh w16du wp14">
+<w:ftr xmlns:wpc="http://schemas.microsoft.com/office/word/2010/wordprocessingCanvas" xmlns:cx="http://schemas.microsoft.com/office/drawing/2014/chartex" xmlns:cx1="http://schemas.microsoft.com/office/drawing/2015/9/8/chartex" xmlns:cx2="http://schemas.microsoft.com/office/drawing/2015/10/21/chartex" xmlns:cx3="http://schemas.microsoft.com/office/drawing/2016/5/9/chartex" xmlns:cx4="http://schemas.microsoft.com/office/drawing/2016/5/10/chartex" xmlns:cx5="http://schemas.microsoft.com/office/drawing/2016/5/11/chartex" xmlns:cx6="http://schemas.microsoft.com/office/drawing/2016/5/12/chartex" xmlns:cx7="http://schemas.microsoft.com/office/drawing/2016/5/13/chartex" xmlns:cx8="http://schemas.microsoft.com/office/drawing/2016/5/14/chartex" xmlns:mc="http://schemas.openxmlformats.org/markup-compatibility/2006" xmlns:aink="http://schemas.microsoft.com/office/drawing/2016/ink" xmlns:am3d="http://schemas.microsoft.com/office/drawing/2017/model3d" xmlns:o="urn:schemas-microsoft-com:office:office" xmlns:oel="http://schemas.microsoft.com/office/2019/extlst" xmlns:r="http://schemas.openxmlformats.org/officeDocument/2006/relationships" xmlns:m="http://schemas.openxmlformats.org/officeDocument/2006/math" xmlns:v="urn:schemas-microsoft-com:vml" xmlns:wp14="http://schemas.microsoft.com/office/word/2010/wordprocessingDrawing" xmlns:wp="http://schemas.openxmlformats.org/drawingml/2006/wordprocessingDrawing" xmlns:w10="urn:schemas-microsoft-com:office:word" xmlns:w="http://schemas.openxmlformats.org/wordprocessingml/2006/main" xmlns:w14="http://schemas.microsoft.com/office/word/2010/wordml" xmlns:w15="http://schemas.microsoft.com/office/word/2012/wordml" xmlns:w16cex="http://schemas.microsoft.com/office/word/2018/wordml/cex" xmlns:w16cid="http://schemas.microsoft.com/office/word/2016/wordml/cid" xmlns:w16="http://schemas.microsoft.com/office/word/2018/wordml" xmlns:w16du="http://schemas.microsoft.com/office/word/2023/wordml/word16du" xmlns:w16sdtdh="http://schemas.microsoft.com/office/word/2020/wordml/sdtdatahash" xmlns:w16sdtfl="http://schemas.microsoft.com/office/word/2024/wordml/sdtformatlock" xmlns:w16se="http://schemas.microsoft.com/office/word/2015/wordml/symex" xmlns:wpg="http://schemas.microsoft.com/office/word/2010/wordprocessingGroup" xmlns:wpi="http://schemas.microsoft.com/office/word/2010/wordprocessingInk" xmlns:wne="http://schemas.microsoft.com/office/word/2006/wordml" xmlns:wps="http://schemas.microsoft.com/office/word/2010/wordprocessingShape" mc:Ignorable="w14 w15 w16se w16cid w16 w16cex w16sdtdh w16sdtfl w16du wp14">
   <w:p>
     <w:pPr>
       <w:pStyle w:val="Piedepgina"/>
@@ -1306,7 +1312,7 @@
 </file>
 
 <file path=word/footer2.xml><?xml version="1.0" encoding="utf-8"?>
-<w:ftr xmlns:wpc="http://schemas.microsoft.com/office/word/2010/wordprocessingCanvas" xmlns:cx="http://schemas.microsoft.com/office/drawing/2014/chartex" xmlns:cx1="http://schemas.microsoft.com/office/drawing/2015/9/8/chartex" xmlns:cx2="http://schemas.microsoft.com/office/drawing/2015/10/21/chartex" xmlns:cx3="http://schemas.microsoft.com/office/drawing/2016/5/9/chartex" xmlns:cx4="http://schemas.microsoft.com/office/drawing/2016/5/10/chartex" xmlns:cx5="http://schemas.microsoft.com/office/drawing/2016/5/11/chartex" xmlns:cx6="http://schemas.microsoft.com/office/drawing/2016/5/12/chartex" xmlns:cx7="http://schemas.microsoft.com/office/drawing/2016/5/13/chartex" xmlns:cx8="http://schemas.microsoft.com/office/drawing/2016/5/14/chartex" xmlns:mc="http://schemas.openxmlformats.org/markup-compatibility/2006" xmlns:aink="http://schemas.microsoft.com/office/drawing/2016/ink" xmlns:am3d="http://schemas.microsoft.com/office/drawing/2017/model3d" xmlns:o="urn:schemas-microsoft-com:office:office" xmlns:oel="http://schemas.microsoft.com/office/2019/extlst" xmlns:r="http://schemas.openxmlformats.org/officeDocument/2006/relationships" xmlns:m="http://schemas.openxmlformats.org/officeDocument/2006/math" xmlns:v="urn:schemas-microsoft-com:vml" xmlns:wp14="http://schemas.microsoft.com/office/word/2010/wordprocessingDrawing" xmlns:wp="http://schemas.openxmlformats.org/drawingml/2006/wordprocessingDrawing" xmlns:w10="urn:schemas-microsoft-com:office:word" xmlns:w="http://schemas.openxmlformats.org/wordprocessingml/2006/main" xmlns:w14="http://schemas.microsoft.com/office/word/2010/wordml" xmlns:w15="http://schemas.microsoft.com/office/word/2012/wordml" xmlns:w16cex="http://schemas.microsoft.com/office/word/2018/wordml/cex" xmlns:w16cid="http://schemas.microsoft.com/office/word/2016/wordml/cid" xmlns:w16="http://schemas.microsoft.com/office/word/2018/wordml" xmlns:w16du="http://schemas.microsoft.com/office/word/2023/wordml/word16du" xmlns:w16sdtdh="http://schemas.microsoft.com/office/word/2020/wordml/sdtdatahash" xmlns:w16se="http://schemas.microsoft.com/office/word/2015/wordml/symex" xmlns:wpg="http://schemas.microsoft.com/office/word/2010/wordprocessingGroup" xmlns:wpi="http://schemas.microsoft.com/office/word/2010/wordprocessingInk" xmlns:wne="http://schemas.microsoft.com/office/word/2006/wordml" xmlns:wps="http://schemas.microsoft.com/office/word/2010/wordprocessingShape" mc:Ignorable="w14 w15 w16se w16cid w16 w16cex w16sdtdh w16du wp14">
+<w:ftr xmlns:wpc="http://schemas.microsoft.com/office/word/2010/wordprocessingCanvas" xmlns:cx="http://schemas.microsoft.com/office/drawing/2014/chartex" xmlns:cx1="http://schemas.microsoft.com/office/drawing/2015/9/8/chartex" xmlns:cx2="http://schemas.microsoft.com/office/drawing/2015/10/21/chartex" xmlns:cx3="http://schemas.microsoft.com/office/drawing/2016/5/9/chartex" xmlns:cx4="http://schemas.microsoft.com/office/drawing/2016/5/10/chartex" xmlns:cx5="http://schemas.microsoft.com/office/drawing/2016/5/11/chartex" xmlns:cx6="http://schemas.microsoft.com/office/drawing/2016/5/12/chartex" xmlns:cx7="http://schemas.microsoft.com/office/drawing/2016/5/13/chartex" xmlns:cx8="http://schemas.microsoft.com/office/drawing/2016/5/14/chartex" xmlns:mc="http://schemas.openxmlformats.org/markup-compatibility/2006" xmlns:aink="http://schemas.microsoft.com/office/drawing/2016/ink" xmlns:am3d="http://schemas.microsoft.com/office/drawing/2017/model3d" xmlns:o="urn:schemas-microsoft-com:office:office" xmlns:oel="http://schemas.microsoft.com/office/2019/extlst" xmlns:r="http://schemas.openxmlformats.org/officeDocument/2006/relationships" xmlns:m="http://schemas.openxmlformats.org/officeDocument/2006/math" xmlns:v="urn:schemas-microsoft-com:vml" xmlns:wp14="http://schemas.microsoft.com/office/word/2010/wordprocessingDrawing" xmlns:wp="http://schemas.openxmlformats.org/drawingml/2006/wordprocessingDrawing" xmlns:w10="urn:schemas-microsoft-com:office:word" xmlns:w="http://schemas.openxmlformats.org/wordprocessingml/2006/main" xmlns:w14="http://schemas.microsoft.com/office/word/2010/wordml" xmlns:w15="http://schemas.microsoft.com/office/word/2012/wordml" xmlns:w16cex="http://schemas.microsoft.com/office/word/2018/wordml/cex" xmlns:w16cid="http://schemas.microsoft.com/office/word/2016/wordml/cid" xmlns:w16="http://schemas.microsoft.com/office/word/2018/wordml" xmlns:w16du="http://schemas.microsoft.com/office/word/2023/wordml/word16du" xmlns:w16sdtdh="http://schemas.microsoft.com/office/word/2020/wordml/sdtdatahash" xmlns:w16sdtfl="http://schemas.microsoft.com/office/word/2024/wordml/sdtformatlock" xmlns:w16se="http://schemas.microsoft.com/office/word/2015/wordml/symex" xmlns:wpg="http://schemas.microsoft.com/office/word/2010/wordprocessingGroup" xmlns:wpi="http://schemas.microsoft.com/office/word/2010/wordprocessingInk" xmlns:wne="http://schemas.microsoft.com/office/word/2006/wordml" xmlns:wps="http://schemas.microsoft.com/office/word/2010/wordprocessingShape" mc:Ignorable="w14 w15 w16se w16cid w16 w16cex w16sdtdh w16sdtfl w16du wp14">
   <w:p>
     <w:pPr>
       <w:pStyle w:val="Piedepgina"/>
@@ -1499,7 +1505,7 @@
 </file>
 
 <file path=word/footnotes.xml><?xml version="1.0" encoding="utf-8"?>
-<w:footnotes xmlns:wpc="http://schemas.microsoft.com/office/word/2010/wordprocessingCanvas" xmlns:cx="http://schemas.microsoft.com/office/drawing/2014/chartex" xmlns:cx1="http://schemas.microsoft.com/office/drawing/2015/9/8/chartex" xmlns:cx2="http://schemas.microsoft.com/office/drawing/2015/10/21/chartex" xmlns:cx3="http://schemas.microsoft.com/office/drawing/2016/5/9/chartex" xmlns:cx4="http://schemas.microsoft.com/office/drawing/2016/5/10/chartex" xmlns:cx5="http://schemas.microsoft.com/office/drawing/2016/5/11/chartex" xmlns:cx6="http://schemas.microsoft.com/office/drawing/2016/5/12/chartex" xmlns:cx7="http://schemas.microsoft.com/office/drawing/2016/5/13/chartex" xmlns:cx8="http://schemas.microsoft.com/office/drawing/2016/5/14/chartex" xmlns:mc="http://schemas.openxmlformats.org/markup-compatibility/2006" xmlns:aink="http://schemas.microsoft.com/office/drawing/2016/ink" xmlns:am3d="http://schemas.microsoft.com/office/drawing/2017/model3d" xmlns:o="urn:schemas-microsoft-com:office:office" xmlns:oel="http://schemas.microsoft.com/office/2019/extlst" xmlns:r="http://schemas.openxmlformats.org/officeDocument/2006/relationships" xmlns:m="http://schemas.openxmlformats.org/officeDocument/2006/math" xmlns:v="urn:schemas-microsoft-com:vml" xmlns:wp14="http://schemas.microsoft.com/office/word/2010/wordprocessingDrawing" xmlns:wp="http://schemas.openxmlformats.org/drawingml/2006/wordprocessingDrawing" xmlns:w10="urn:schemas-microsoft-com:office:word" xmlns:w="http://schemas.openxmlformats.org/wordprocessingml/2006/main" xmlns:w14="http://schemas.microsoft.com/office/word/2010/wordml" xmlns:w15="http://schemas.microsoft.com/office/word/2012/wordml" xmlns:w16cex="http://schemas.microsoft.com/office/word/2018/wordml/cex" xmlns:w16cid="http://schemas.microsoft.com/office/word/2016/wordml/cid" xmlns:w16="http://schemas.microsoft.com/office/word/2018/wordml" xmlns:w16du="http://schemas.microsoft.com/office/word/2023/wordml/word16du" xmlns:w16sdtdh="http://schemas.microsoft.com/office/word/2020/wordml/sdtdatahash" xmlns:w16se="http://schemas.microsoft.com/office/word/2015/wordml/symex" xmlns:wpg="http://schemas.microsoft.com/office/word/2010/wordprocessingGroup" xmlns:wpi="http://schemas.microsoft.com/office/word/2010/wordprocessingInk" xmlns:wne="http://schemas.microsoft.com/office/word/2006/wordml" xmlns:wps="http://schemas.microsoft.com/office/word/2010/wordprocessingShape" mc:Ignorable="w14 w15 w16se w16cid w16 w16cex w16sdtdh w16du wp14">
+<w:footnotes xmlns:wpc="http://schemas.microsoft.com/office/word/2010/wordprocessingCanvas" xmlns:cx="http://schemas.microsoft.com/office/drawing/2014/chartex" xmlns:cx1="http://schemas.microsoft.com/office/drawing/2015/9/8/chartex" xmlns:cx2="http://schemas.microsoft.com/office/drawing/2015/10/21/chartex" xmlns:cx3="http://schemas.microsoft.com/office/drawing/2016/5/9/chartex" xmlns:cx4="http://schemas.microsoft.com/office/drawing/2016/5/10/chartex" xmlns:cx5="http://schemas.microsoft.com/office/drawing/2016/5/11/chartex" xmlns:cx6="http://schemas.microsoft.com/office/drawing/2016/5/12/chartex" xmlns:cx7="http://schemas.microsoft.com/office/drawing/2016/5/13/chartex" xmlns:cx8="http://schemas.microsoft.com/office/drawing/2016/5/14/chartex" xmlns:mc="http://schemas.openxmlformats.org/markup-compatibility/2006" xmlns:aink="http://schemas.microsoft.com/office/drawing/2016/ink" xmlns:am3d="http://schemas.microsoft.com/office/drawing/2017/model3d" xmlns:o="urn:schemas-microsoft-com:office:office" xmlns:oel="http://schemas.microsoft.com/office/2019/extlst" xmlns:r="http://schemas.openxmlformats.org/officeDocument/2006/relationships" xmlns:m="http://schemas.openxmlformats.org/officeDocument/2006/math" xmlns:v="urn:schemas-microsoft-com:vml" xmlns:wp14="http://schemas.microsoft.com/office/word/2010/wordprocessingDrawing" xmlns:wp="http://schemas.openxmlformats.org/drawingml/2006/wordprocessingDrawing" xmlns:w10="urn:schemas-microsoft-com:office:word" xmlns:w="http://schemas.openxmlformats.org/wordprocessingml/2006/main" xmlns:w14="http://schemas.microsoft.com/office/word/2010/wordml" xmlns:w15="http://schemas.microsoft.com/office/word/2012/wordml" xmlns:w16cex="http://schemas.microsoft.com/office/word/2018/wordml/cex" xmlns:w16cid="http://schemas.microsoft.com/office/word/2016/wordml/cid" xmlns:w16="http://schemas.microsoft.com/office/word/2018/wordml" xmlns:w16du="http://schemas.microsoft.com/office/word/2023/wordml/word16du" xmlns:w16sdtdh="http://schemas.microsoft.com/office/word/2020/wordml/sdtdatahash" xmlns:w16sdtfl="http://schemas.microsoft.com/office/word/2024/wordml/sdtformatlock" xmlns:w16se="http://schemas.microsoft.com/office/word/2015/wordml/symex" xmlns:wpg="http://schemas.microsoft.com/office/word/2010/wordprocessingGroup" xmlns:wpi="http://schemas.microsoft.com/office/word/2010/wordprocessingInk" xmlns:wne="http://schemas.microsoft.com/office/word/2006/wordml" xmlns:wps="http://schemas.microsoft.com/office/word/2010/wordprocessingShape" mc:Ignorable="w14 w15 w16se w16cid w16 w16cex w16sdtdh w16sdtfl w16du wp14">
   <w:footnote w:type="separator" w:id="-1">
     <w:p>
       <w:r>
@@ -1518,7 +1524,7 @@
 </file>
 
 <file path=word/header1.xml><?xml version="1.0" encoding="utf-8"?>
-<w:hdr xmlns:wpc="http://schemas.microsoft.com/office/word/2010/wordprocessingCanvas" xmlns:cx="http://schemas.microsoft.com/office/drawing/2014/chartex" xmlns:cx1="http://schemas.microsoft.com/office/drawing/2015/9/8/chartex" xmlns:cx2="http://schemas.microsoft.com/office/drawing/2015/10/21/chartex" xmlns:cx3="http://schemas.microsoft.com/office/drawing/2016/5/9/chartex" xmlns:cx4="http://schemas.microsoft.com/office/drawing/2016/5/10/chartex" xmlns:cx5="http://schemas.microsoft.com/office/drawing/2016/5/11/chartex" xmlns:cx6="http://schemas.microsoft.com/office/drawing/2016/5/12/chartex" xmlns:cx7="http://schemas.microsoft.com/office/drawing/2016/5/13/chartex" xmlns:cx8="http://schemas.microsoft.com/office/drawing/2016/5/14/chartex" xmlns:mc="http://schemas.openxmlformats.org/markup-compatibility/2006" xmlns:aink="http://schemas.microsoft.com/office/drawing/2016/ink" xmlns:am3d="http://schemas.microsoft.com/office/drawing/2017/model3d" xmlns:o="urn:schemas-microsoft-com:office:office" xmlns:oel="http://schemas.microsoft.com/office/2019/extlst" xmlns:r="http://schemas.openxmlformats.org/officeDocument/2006/relationships" xmlns:m="http://schemas.openxmlformats.org/officeDocument/2006/math" xmlns:v="urn:schemas-microsoft-com:vml" xmlns:wp14="http://schemas.microsoft.com/office/word/2010/wordprocessingDrawing" xmlns:wp="http://schemas.openxmlformats.org/drawingml/2006/wordprocessingDrawing" xmlns:w10="urn:schemas-microsoft-com:office:word" xmlns:w="http://schemas.openxmlformats.org/wordprocessingml/2006/main" xmlns:w14="http://schemas.microsoft.com/office/word/2010/wordml" xmlns:w15="http://schemas.microsoft.com/office/word/2012/wordml" xmlns:w16cex="http://schemas.microsoft.com/office/word/2018/wordml/cex" xmlns:w16cid="http://schemas.microsoft.com/office/word/2016/wordml/cid" xmlns:w16="http://schemas.microsoft.com/office/word/2018/wordml" xmlns:w16du="http://schemas.microsoft.com/office/word/2023/wordml/word16du" xmlns:w16sdtdh="http://schemas.microsoft.com/office/word/2020/wordml/sdtdatahash" xmlns:w16se="http://schemas.microsoft.com/office/word/2015/wordml/symex" xmlns:wpg="http://schemas.microsoft.com/office/word/2010/wordprocessingGroup" xmlns:wpi="http://schemas.microsoft.com/office/word/2010/wordprocessingInk" xmlns:wne="http://schemas.microsoft.com/office/word/2006/wordml" xmlns:wps="http://schemas.microsoft.com/office/word/2010/wordprocessingShape" mc:Ignorable="w14 w15 w16se w16cid w16 w16cex w16sdtdh w16du wp14">
+<w:hdr xmlns:wpc="http://schemas.microsoft.com/office/word/2010/wordprocessingCanvas" xmlns:cx="http://schemas.microsoft.com/office/drawing/2014/chartex" xmlns:cx1="http://schemas.microsoft.com/office/drawing/2015/9/8/chartex" xmlns:cx2="http://schemas.microsoft.com/office/drawing/2015/10/21/chartex" xmlns:cx3="http://schemas.microsoft.com/office/drawing/2016/5/9/chartex" xmlns:cx4="http://schemas.microsoft.com/office/drawing/2016/5/10/chartex" xmlns:cx5="http://schemas.microsoft.com/office/drawing/2016/5/11/chartex" xmlns:cx6="http://schemas.microsoft.com/office/drawing/2016/5/12/chartex" xmlns:cx7="http://schemas.microsoft.com/office/drawing/2016/5/13/chartex" xmlns:cx8="http://schemas.microsoft.com/office/drawing/2016/5/14/chartex" xmlns:mc="http://schemas.openxmlformats.org/markup-compatibility/2006" xmlns:aink="http://schemas.microsoft.com/office/drawing/2016/ink" xmlns:am3d="http://schemas.microsoft.com/office/drawing/2017/model3d" xmlns:o="urn:schemas-microsoft-com:office:office" xmlns:oel="http://schemas.microsoft.com/office/2019/extlst" xmlns:r="http://schemas.openxmlformats.org/officeDocument/2006/relationships" xmlns:m="http://schemas.openxmlformats.org/officeDocument/2006/math" xmlns:v="urn:schemas-microsoft-com:vml" xmlns:wp14="http://schemas.microsoft.com/office/word/2010/wordprocessingDrawing" xmlns:wp="http://schemas.openxmlformats.org/drawingml/2006/wordprocessingDrawing" xmlns:w10="urn:schemas-microsoft-com:office:word" xmlns:w="http://schemas.openxmlformats.org/wordprocessingml/2006/main" xmlns:w14="http://schemas.microsoft.com/office/word/2010/wordml" xmlns:w15="http://schemas.microsoft.com/office/word/2012/wordml" xmlns:w16cex="http://schemas.microsoft.com/office/word/2018/wordml/cex" xmlns:w16cid="http://schemas.microsoft.com/office/word/2016/wordml/cid" xmlns:w16="http://schemas.microsoft.com/office/word/2018/wordml" xmlns:w16du="http://schemas.microsoft.com/office/word/2023/wordml/word16du" xmlns:w16sdtdh="http://schemas.microsoft.com/office/word/2020/wordml/sdtdatahash" xmlns:w16sdtfl="http://schemas.microsoft.com/office/word/2024/wordml/sdtformatlock" xmlns:w16se="http://schemas.microsoft.com/office/word/2015/wordml/symex" xmlns:wpg="http://schemas.microsoft.com/office/word/2010/wordprocessingGroup" xmlns:wpi="http://schemas.microsoft.com/office/word/2010/wordprocessingInk" xmlns:wne="http://schemas.microsoft.com/office/word/2006/wordml" xmlns:wps="http://schemas.microsoft.com/office/word/2010/wordprocessingShape" mc:Ignorable="w14 w15 w16se w16cid w16 w16cex w16sdtdh w16sdtfl w16du wp14">
   <w:p>
     <w:pPr>
       <w:pStyle w:val="Encabezado"/>
@@ -1683,7 +1689,7 @@
 </file>
 
 <file path=word/header2.xml><?xml version="1.0" encoding="utf-8"?>
-<w:hdr xmlns:wpc="http://schemas.microsoft.com/office/word/2010/wordprocessingCanvas" xmlns:cx="http://schemas.microsoft.com/office/drawing/2014/chartex" xmlns:cx1="http://schemas.microsoft.com/office/drawing/2015/9/8/chartex" xmlns:cx2="http://schemas.microsoft.com/office/drawing/2015/10/21/chartex" xmlns:cx3="http://schemas.microsoft.com/office/drawing/2016/5/9/chartex" xmlns:cx4="http://schemas.microsoft.com/office/drawing/2016/5/10/chartex" xmlns:cx5="http://schemas.microsoft.com/office/drawing/2016/5/11/chartex" xmlns:cx6="http://schemas.microsoft.com/office/drawing/2016/5/12/chartex" xmlns:cx7="http://schemas.microsoft.com/office/drawing/2016/5/13/chartex" xmlns:cx8="http://schemas.microsoft.com/office/drawing/2016/5/14/chartex" xmlns:mc="http://schemas.openxmlformats.org/markup-compatibility/2006" xmlns:aink="http://schemas.microsoft.com/office/drawing/2016/ink" xmlns:am3d="http://schemas.microsoft.com/office/drawing/2017/model3d" xmlns:o="urn:schemas-microsoft-com:office:office" xmlns:oel="http://schemas.microsoft.com/office/2019/extlst" xmlns:r="http://schemas.openxmlformats.org/officeDocument/2006/relationships" xmlns:m="http://schemas.openxmlformats.org/officeDocument/2006/math" xmlns:v="urn:schemas-microsoft-com:vml" xmlns:wp14="http://schemas.microsoft.com/office/word/2010/wordprocessingDrawing" xmlns:wp="http://schemas.openxmlformats.org/drawingml/2006/wordprocessingDrawing" xmlns:w10="urn:schemas-microsoft-com:office:word" xmlns:w="http://schemas.openxmlformats.org/wordprocessingml/2006/main" xmlns:w14="http://schemas.microsoft.com/office/word/2010/wordml" xmlns:w15="http://schemas.microsoft.com/office/word/2012/wordml" xmlns:w16cex="http://schemas.microsoft.com/office/word/2018/wordml/cex" xmlns:w16cid="http://schemas.microsoft.com/office/word/2016/wordml/cid" xmlns:w16="http://schemas.microsoft.com/office/word/2018/wordml" xmlns:w16du="http://schemas.microsoft.com/office/word/2023/wordml/word16du" xmlns:w16sdtdh="http://schemas.microsoft.com/office/word/2020/wordml/sdtdatahash" xmlns:w16se="http://schemas.microsoft.com/office/word/2015/wordml/symex" xmlns:wpg="http://schemas.microsoft.com/office/word/2010/wordprocessingGroup" xmlns:wpi="http://schemas.microsoft.com/office/word/2010/wordprocessingInk" xmlns:wne="http://schemas.microsoft.com/office/word/2006/wordml" xmlns:wps="http://schemas.microsoft.com/office/word/2010/wordprocessingShape" mc:Ignorable="w14 w15 w16se w16cid w16 w16cex w16sdtdh w16du wp14">
+<w:hdr xmlns:wpc="http://schemas.microsoft.com/office/word/2010/wordprocessingCanvas" xmlns:cx="http://schemas.microsoft.com/office/drawing/2014/chartex" xmlns:cx1="http://schemas.microsoft.com/office/drawing/2015/9/8/chartex" xmlns:cx2="http://schemas.microsoft.com/office/drawing/2015/10/21/chartex" xmlns:cx3="http://schemas.microsoft.com/office/drawing/2016/5/9/chartex" xmlns:cx4="http://schemas.microsoft.com/office/drawing/2016/5/10/chartex" xmlns:cx5="http://schemas.microsoft.com/office/drawing/2016/5/11/chartex" xmlns:cx6="http://schemas.microsoft.com/office/drawing/2016/5/12/chartex" xmlns:cx7="http://schemas.microsoft.com/office/drawing/2016/5/13/chartex" xmlns:cx8="http://schemas.microsoft.com/office/drawing/2016/5/14/chartex" xmlns:mc="http://schemas.openxmlformats.org/markup-compatibility/2006" xmlns:aink="http://schemas.microsoft.com/office/drawing/2016/ink" xmlns:am3d="http://schemas.microsoft.com/office/drawing/2017/model3d" xmlns:o="urn:schemas-microsoft-com:office:office" xmlns:oel="http://schemas.microsoft.com/office/2019/extlst" xmlns:r="http://schemas.openxmlformats.org/officeDocument/2006/relationships" xmlns:m="http://schemas.openxmlformats.org/officeDocument/2006/math" xmlns:v="urn:schemas-microsoft-com:vml" xmlns:wp14="http://schemas.microsoft.com/office/word/2010/wordprocessingDrawing" xmlns:wp="http://schemas.openxmlformats.org/drawingml/2006/wordprocessingDrawing" xmlns:w10="urn:schemas-microsoft-com:office:word" xmlns:w="http://schemas.openxmlformats.org/wordprocessingml/2006/main" xmlns:w14="http://schemas.microsoft.com/office/word/2010/wordml" xmlns:w15="http://schemas.microsoft.com/office/word/2012/wordml" xmlns:w16cex="http://schemas.microsoft.com/office/word/2018/wordml/cex" xmlns:w16cid="http://schemas.microsoft.com/office/word/2016/wordml/cid" xmlns:w16="http://schemas.microsoft.com/office/word/2018/wordml" xmlns:w16du="http://schemas.microsoft.com/office/word/2023/wordml/word16du" xmlns:w16sdtdh="http://schemas.microsoft.com/office/word/2020/wordml/sdtdatahash" xmlns:w16sdtfl="http://schemas.microsoft.com/office/word/2024/wordml/sdtformatlock" xmlns:w16se="http://schemas.microsoft.com/office/word/2015/wordml/symex" xmlns:wpg="http://schemas.microsoft.com/office/word/2010/wordprocessingGroup" xmlns:wpi="http://schemas.microsoft.com/office/word/2010/wordprocessingInk" xmlns:wne="http://schemas.microsoft.com/office/word/2006/wordml" xmlns:wps="http://schemas.microsoft.com/office/word/2010/wordprocessingShape" mc:Ignorable="w14 w15 w16se w16cid w16 w16cex w16sdtdh w16sdtfl w16du wp14">
   <w:p>
     <w:pPr>
       <w:pStyle w:val="Encabezado"/>
@@ -2095,7 +2101,7 @@
 </file>
 
 <file path=word/styles.xml><?xml version="1.0" encoding="utf-8"?>
-<w:styles xmlns:mc="http://schemas.openxmlformats.org/markup-compatibility/2006" xmlns:r="http://schemas.openxmlformats.org/officeDocument/2006/relationships" xmlns:w="http://schemas.openxmlformats.org/wordprocessingml/2006/main" xmlns:w14="http://schemas.microsoft.com/office/word/2010/wordml" xmlns:w15="http://schemas.microsoft.com/office/word/2012/wordml" xmlns:w16cex="http://schemas.microsoft.com/office/word/2018/wordml/cex" xmlns:w16cid="http://schemas.microsoft.com/office/word/2016/wordml/cid" xmlns:w16="http://schemas.microsoft.com/office/word/2018/wordml" xmlns:w16du="http://schemas.microsoft.com/office/word/2023/wordml/word16du" xmlns:w16sdtdh="http://schemas.microsoft.com/office/word/2020/wordml/sdtdatahash" xmlns:w16se="http://schemas.microsoft.com/office/word/2015/wordml/symex" mc:Ignorable="w14 w15 w16se w16cid w16 w16cex w16sdtdh w16du">
+<w:styles xmlns:mc="http://schemas.openxmlformats.org/markup-compatibility/2006" xmlns:r="http://schemas.openxmlformats.org/officeDocument/2006/relationships" xmlns:w="http://schemas.openxmlformats.org/wordprocessingml/2006/main" xmlns:w14="http://schemas.microsoft.com/office/word/2010/wordml" xmlns:w15="http://schemas.microsoft.com/office/word/2012/wordml" xmlns:w16cex="http://schemas.microsoft.com/office/word/2018/wordml/cex" xmlns:w16cid="http://schemas.microsoft.com/office/word/2016/wordml/cid" xmlns:w16="http://schemas.microsoft.com/office/word/2018/wordml" xmlns:w16du="http://schemas.microsoft.com/office/word/2023/wordml/word16du" xmlns:w16sdtdh="http://schemas.microsoft.com/office/word/2020/wordml/sdtdatahash" xmlns:w16sdtfl="http://schemas.microsoft.com/office/word/2024/wordml/sdtformatlock" xmlns:w16se="http://schemas.microsoft.com/office/word/2015/wordml/symex" mc:Ignorable="w14 w15 w16se w16cid w16 w16cex w16sdtdh w16sdtfl w16du">
   <w:docDefaults>
     <w:rPrDefault>
       <w:rPr>

</xml_diff>